<commit_message>
Added symbols to MSI.
Also updated the release number to 2.8.21.
</commit_message>
<xml_diff>
--- a/msvs/setups/documentation/Redis on Windows Release Notes.docx
+++ b/msvs/setups/documentation/Redis on Windows Release Notes.docx
@@ -34,7 +34,7 @@
         <w:rPr>
           <w:rFonts w:eastAsia="Calibri"/>
         </w:rPr>
-        <w:t>2.8.20</w:t>
+        <w:t>2.8.21</w:t>
       </w:r>
       <w:proofErr w:type="spellEnd"/>
       <w:r>
@@ -216,7 +216,7 @@
         <w:rPr>
           <w:rFonts w:eastAsia="Calibri"/>
         </w:rPr>
-        <w:t>2.8.20</w:t>
+        <w:t>2.8.21</w:t>
       </w:r>
       <w:proofErr w:type="spellEnd"/>
       <w:r>
@@ -241,7 +241,7 @@
         <w:rPr>
           <w:rFonts w:eastAsia="Calibri"/>
         </w:rPr>
-        <w:t>2.8.20</w:t>
+        <w:t>2.8.21</w:t>
       </w:r>
       <w:proofErr w:type="spellEnd"/>
       <w:r>

</xml_diff>

<commit_message>
[Setup] Windows release notes, sample configuration files.
</commit_message>
<xml_diff>
--- a/msvs/setups/documentation/Redis on Windows Release Notes.docx
+++ b/msvs/setups/documentation/Redis on Windows Release Notes.docx
@@ -41,7 +41,7 @@
         <w:rPr>
           <w:rFonts w:eastAsia="Calibri"/>
         </w:rPr>
-        <w:t>2.8</w:t>
+        <w:t>3.0</w:t>
       </w:r>
       <w:r>
         <w:rPr>
@@ -103,7 +103,35 @@
             <w:rStyle w:val="Hyperlink"/>
             <w:rFonts w:ascii="Calibri" w:eastAsia="Calibri" w:hAnsi="Calibri" w:cs="Calibri"/>
           </w:rPr>
-          <w:t>https://raw.githubusercontent.com/antirez/redis/2.8/00-RELEASENOTES</w:t>
+          <w:t>https://raw.githubusercontent.co</w:t>
+        </w:r>
+        <w:r>
+          <w:rPr>
+            <w:rStyle w:val="Hyperlink"/>
+            <w:rFonts w:ascii="Calibri" w:eastAsia="Calibri" w:hAnsi="Calibri" w:cs="Calibri"/>
+          </w:rPr>
+          <w:t>m</w:t>
+        </w:r>
+        <w:r>
+          <w:rPr>
+            <w:rStyle w:val="Hyperlink"/>
+            <w:rFonts w:ascii="Calibri" w:eastAsia="Calibri" w:hAnsi="Calibri" w:cs="Calibri"/>
+          </w:rPr>
+          <w:t>/antirez/re</w:t>
+        </w:r>
+        <w:r>
+          <w:rPr>
+            <w:rStyle w:val="Hyperlink"/>
+            <w:rFonts w:ascii="Calibri" w:eastAsia="Calibri" w:hAnsi="Calibri" w:cs="Calibri"/>
+          </w:rPr>
+          <w:t>d</w:t>
+        </w:r>
+        <w:r>
+          <w:rPr>
+            <w:rStyle w:val="Hyperlink"/>
+            <w:rFonts w:ascii="Calibri" w:eastAsia="Calibri" w:hAnsi="Calibri" w:cs="Calibri"/>
+          </w:rPr>
+          <w:t>is/3.0/00-RELEASENOTES</w:t>
         </w:r>
       </w:hyperlink>
     </w:p>
@@ -140,7 +168,7 @@
             <w:rStyle w:val="Hyperlink"/>
             <w:rFonts w:ascii="Calibri" w:eastAsia="Calibri" w:hAnsi="Calibri" w:cs="Calibri"/>
           </w:rPr>
-          <w:t>https://raw.githubusercontent.com/MSOpenTech/redis/2.8/Redis%20on%20Windows%20Release%20Notes.md</w:t>
+          <w:t>https://raw.githubusercontent.com/MSOpenTech/redis/3.0/Redis%20on%20Windows%20Release%20Notes.md</w:t>
         </w:r>
       </w:hyperlink>
     </w:p>

</xml_diff>